<commit_message>
some changes to wording of poorly-formatted requirements
</commit_message>
<xml_diff>
--- a/docs/Getana_Deliverable_2_Platform.docx
+++ b/docs/Getana_Deliverable_2_Platform.docx
@@ -18,16 +18,7 @@
           <w:sz w:val="36"/>
           <w:szCs w:val="36"/>
         </w:rPr>
-        <w:t xml:space="preserve">RaiderNAV </w:t>
-      </w:r>
-      <w:r>
-        <w:rPr>
-          <w:b/>
-          <w:bCs/>
-          <w:sz w:val="36"/>
-          <w:szCs w:val="36"/>
-        </w:rPr>
-        <w:t>Platform Document</w:t>
+        <w:t>RaiderNAV Platform Document</w:t>
       </w:r>
     </w:p>
     <w:p>
@@ -107,7 +98,10 @@
         </w:rPr>
       </w:pPr>
       <w:r>
-        <w:rPr/>
+        <w:rPr>
+          <w:b w:val="false"/>
+          <w:bCs w:val="false"/>
+        </w:rPr>
       </w:r>
     </w:p>
     <w:p>
@@ -124,14 +118,7 @@
           <w:b w:val="false"/>
           <w:bCs w:val="false"/>
         </w:rPr>
-        <w:t xml:space="preserve">Android version &gt;= 4.0.3 (android-15 with ABI armeabi-v7a) </w:t>
-      </w:r>
-      <w:r>
-        <w:rPr>
-          <w:b w:val="false"/>
-          <w:bCs w:val="false"/>
-        </w:rPr>
-        <w:t>to support approximately 100% of Android devices.</w:t>
+        <w:t>Android version &gt;= 4.0.3 (android-15 with ABI armeabi-v7a) to support approximately 100% of Android devices.</w:t>
       </w:r>
     </w:p>
     <w:p>
@@ -229,7 +216,10 @@
         </w:rPr>
       </w:pPr>
       <w:r>
-        <w:rPr/>
+        <w:rPr>
+          <w:b/>
+          <w:bCs/>
+        </w:rPr>
       </w:r>
     </w:p>
     <w:p>
@@ -351,8 +341,8 @@
       </w:pPr>
       <w:r>
         <w:rPr>
-          <w:b/>
-          <w:bCs/>
+          <w:b w:val="false"/>
+          <w:bCs w:val="false"/>
         </w:rPr>
       </w:r>
     </w:p>
@@ -370,28 +360,7 @@
           <w:b w:val="false"/>
           <w:bCs w:val="false"/>
         </w:rPr>
-        <w:t xml:space="preserve">Google Maps API </w:t>
-      </w:r>
-      <w:r>
-        <w:rPr>
-          <w:b w:val="false"/>
-          <w:bCs w:val="false"/>
-        </w:rPr>
-        <w:t xml:space="preserve">&lt;= 9.2.0.  </w:t>
-      </w:r>
-      <w:r>
-        <w:rPr>
-          <w:b w:val="false"/>
-          <w:bCs w:val="false"/>
-        </w:rPr>
-        <w:t>No</w:t>
-      </w:r>
-      <w:r>
-        <w:rPr>
-          <w:b w:val="false"/>
-          <w:bCs w:val="false"/>
-        </w:rPr>
-        <w:t xml:space="preserve"> later version will work properly on Android 4.0.3</w:t>
+        <w:t>Google Maps API &lt;= 9.2.0.  No later version will work properly on Android 4.0.3</w:t>
       </w:r>
     </w:p>
     <w:p>
@@ -491,7 +460,10 @@
         </w:rPr>
       </w:pPr>
       <w:r>
-        <w:rPr/>
+        <w:rPr>
+          <w:b/>
+          <w:bCs/>
+        </w:rPr>
       </w:r>
     </w:p>
     <w:p>
@@ -508,35 +480,7 @@
           <w:b w:val="false"/>
           <w:bCs w:val="false"/>
         </w:rPr>
-        <w:t xml:space="preserve">Google Gson </w:t>
-      </w:r>
-      <w:r>
-        <w:rPr>
-          <w:b w:val="false"/>
-          <w:bCs w:val="false"/>
-        </w:rPr>
-        <w:t xml:space="preserve">2.8.2 </w:t>
-      </w:r>
-      <w:r>
-        <w:rPr>
-          <w:b w:val="false"/>
-          <w:bCs w:val="false"/>
-        </w:rPr>
-        <w:t xml:space="preserve">is used to store/retrieve schedule </w:t>
-      </w:r>
-      <w:r>
-        <w:rPr>
-          <w:b w:val="false"/>
-          <w:bCs w:val="false"/>
-        </w:rPr>
-        <w:t>objects</w:t>
-      </w:r>
-      <w:r>
-        <w:rPr>
-          <w:b w:val="false"/>
-          <w:bCs w:val="false"/>
-        </w:rPr>
-        <w:t xml:space="preserve"> in JSON format.</w:t>
+        <w:t>Google Gson 2.8.2 is used to store/retrieve schedule objects in JSON format.</w:t>
       </w:r>
     </w:p>
     <w:p>
@@ -651,21 +595,7 @@
           <w:b w:val="false"/>
           <w:bCs w:val="false"/>
         </w:rPr>
-        <w:t xml:space="preserve">1. Download release APK file </w:t>
-      </w:r>
-      <w:r>
-        <w:rPr>
-          <w:b w:val="false"/>
-          <w:bCs w:val="false"/>
-        </w:rPr>
-        <w:t xml:space="preserve">from </w:t>
-      </w:r>
-      <w:r>
-        <w:rPr>
-          <w:b w:val="false"/>
-          <w:bCs w:val="false"/>
-        </w:rPr>
-        <w:t xml:space="preserve"> </w:t>
+        <w:t xml:space="preserve">1. Download release APK file from  </w:t>
       </w:r>
       <w:hyperlink r:id="rId2">
         <w:r>
@@ -674,46 +604,15 @@
             <w:b w:val="false"/>
             <w:bCs w:val="false"/>
           </w:rPr>
-          <w:t>https://github.com/aluminiumi/RaiderNAV/tree/master/app/release/</w:t>
-        </w:r>
-        <w:r>
-          <w:rPr>
-            <w:rStyle w:val="InternetLink"/>
-            <w:b w:val="false"/>
-            <w:bCs w:val="false"/>
-          </w:rPr>
-          <w:t>app-release.apk</w:t>
+          <w:t>https://github.com/aluminiumi/RaiderNAV/tree/master/app/release/app-release.apk</w:t>
         </w:r>
       </w:hyperlink>
-      <w:hyperlink r:id="rId3">
-        <w:r>
-          <w:rPr>
-            <w:b w:val="false"/>
-            <w:bCs w:val="false"/>
-          </w:rPr>
-          <w:t xml:space="preserve"> </w:t>
-        </w:r>
-      </w:hyperlink>
-      <w:r>
-        <w:rPr>
-          <w:b w:val="false"/>
-          <w:bCs w:val="false"/>
-        </w:rPr>
-        <w:t xml:space="preserve">to Android device </w:t>
-      </w:r>
-      <w:r>
-        <w:rPr>
-          <w:b w:val="false"/>
-          <w:bCs w:val="false"/>
-        </w:rPr>
-        <w:t>or emulator</w:t>
-      </w:r>
-      <w:r>
-        <w:rPr>
-          <w:b w:val="false"/>
-          <w:bCs w:val="false"/>
-        </w:rPr>
-        <w:t>.</w:t>
+      <w:r>
+        <w:rPr>
+          <w:b w:val="false"/>
+          <w:bCs w:val="false"/>
+        </w:rPr>
+        <w:t xml:space="preserve"> to Android device or emulator.</w:t>
       </w:r>
     </w:p>
     <w:p>
@@ -727,7 +626,10 @@
         </w:rPr>
       </w:pPr>
       <w:r>
-        <w:rPr/>
+        <w:rPr>
+          <w:b w:val="false"/>
+          <w:bCs w:val="false"/>
+        </w:rPr>
       </w:r>
     </w:p>
     <w:p>
@@ -741,28 +643,7 @@
           <w:b w:val="false"/>
           <w:bCs w:val="false"/>
         </w:rPr>
-        <w:t xml:space="preserve">2. Open </w:t>
-      </w:r>
-      <w:r>
-        <w:rPr>
-          <w:b w:val="false"/>
-          <w:bCs w:val="false"/>
-        </w:rPr>
-        <w:t>app-release.apk</w:t>
-      </w:r>
-      <w:r>
-        <w:rPr>
-          <w:b w:val="false"/>
-          <w:bCs w:val="false"/>
-        </w:rPr>
-        <w:t xml:space="preserve"> file </w:t>
-      </w:r>
-      <w:r>
-        <w:rPr>
-          <w:b w:val="false"/>
-          <w:bCs w:val="false"/>
-        </w:rPr>
-        <w:t>from within Android device or emulator.</w:t>
+        <w:t>2. Open app-release.apk file from within Android device or emulator.</w:t>
       </w:r>
     </w:p>
     <w:p>
@@ -776,7 +657,10 @@
         </w:rPr>
       </w:pPr>
       <w:r>
-        <w:rPr/>
+        <w:rPr>
+          <w:b w:val="false"/>
+          <w:bCs w:val="false"/>
+        </w:rPr>
       </w:r>
     </w:p>
     <w:p>
@@ -804,7 +688,10 @@
         </w:rPr>
       </w:pPr>
       <w:r>
-        <w:rPr/>
+        <w:rPr>
+          <w:b w:val="false"/>
+          <w:bCs w:val="false"/>
+        </w:rPr>
       </w:r>
     </w:p>
     <w:p>
@@ -818,21 +705,7 @@
           <w:b w:val="false"/>
           <w:bCs w:val="false"/>
         </w:rPr>
-        <w:t xml:space="preserve">3. Confirm choice to install, </w:t>
-      </w:r>
-      <w:r>
-        <w:rPr>
-          <w:b w:val="false"/>
-          <w:bCs w:val="false"/>
-        </w:rPr>
-        <w:t>if confirmation is required</w:t>
-      </w:r>
-      <w:r>
-        <w:rPr>
-          <w:b w:val="false"/>
-          <w:bCs w:val="false"/>
-        </w:rPr>
-        <w:t>.</w:t>
+        <w:t>3. Confirm choice to install, if confirmation is required.</w:t>
       </w:r>
     </w:p>
     <w:p>
@@ -909,41 +782,37 @@
           <w:b w:val="false"/>
           <w:bCs w:val="false"/>
         </w:rPr>
-        <w:t xml:space="preserve">Compilation </w:t>
-      </w:r>
-      <w:r>
-        <w:rPr>
-          <w:b w:val="false"/>
-          <w:bCs w:val="false"/>
-        </w:rPr>
-        <w:t xml:space="preserve">and dependency management </w:t>
-      </w:r>
-      <w:r>
-        <w:rPr>
-          <w:b w:val="false"/>
-          <w:bCs w:val="false"/>
-        </w:rPr>
-        <w:t xml:space="preserve">is handled by Gradle. </w:t>
-      </w:r>
-      <w:r>
-        <w:rPr>
-          <w:b w:val="false"/>
-          <w:bCs w:val="false"/>
-        </w:rPr>
-        <w:t xml:space="preserve">In Android Studio, all compile tasks are done automatically as files are updated. </w:t>
-      </w:r>
-    </w:p>
-    <w:p>
-      <w:pPr>
-        <w:pStyle w:val="Normal"/>
-        <w:rPr>
-          <w:b w:val="false"/>
-          <w:b w:val="false"/>
-          <w:bCs w:val="false"/>
-        </w:rPr>
-      </w:pPr>
-      <w:r>
-        <w:rPr/>
+        <w:t xml:space="preserve">Compilation and dependency management is handled by Gradle </w:t>
+      </w:r>
+      <w:r>
+        <w:rPr>
+          <w:b w:val="false"/>
+          <w:bCs w:val="false"/>
+        </w:rPr>
+        <w:t>version &gt;= 3.0.1</w:t>
+      </w:r>
+      <w:r>
+        <w:rPr>
+          <w:b w:val="false"/>
+          <w:bCs w:val="false"/>
+        </w:rPr>
+        <w:t xml:space="preserve">. In Android Studio, all compile tasks are done automatically as files are updated. </w:t>
+      </w:r>
+    </w:p>
+    <w:p>
+      <w:pPr>
+        <w:pStyle w:val="Normal"/>
+        <w:rPr>
+          <w:b w:val="false"/>
+          <w:b w:val="false"/>
+          <w:bCs w:val="false"/>
+        </w:rPr>
+      </w:pPr>
+      <w:r>
+        <w:rPr>
+          <w:b w:val="false"/>
+          <w:bCs w:val="false"/>
+        </w:rPr>
       </w:r>
     </w:p>
     <w:p>
@@ -961,14 +830,7 @@
           <w:b/>
           <w:bCs/>
         </w:rPr>
-        <w:t>C</w:t>
-      </w:r>
-      <w:r>
-        <w:rPr>
-          <w:b/>
-          <w:bCs/>
-        </w:rPr>
-        <w:t>ompiling Without Android Studio</w:t>
+        <w:t>Compiling Without Android Studio</w:t>
       </w:r>
     </w:p>
     <w:p>
@@ -983,8 +845,8 @@
       </w:pPr>
       <w:r>
         <w:rPr>
-          <w:b/>
-          <w:bCs/>
+          <w:b w:val="false"/>
+          <w:bCs w:val="false"/>
         </w:rPr>
       </w:r>
     </w:p>
@@ -1003,21 +865,7 @@
           <w:b w:val="false"/>
           <w:bCs w:val="false"/>
         </w:rPr>
-        <w:t xml:space="preserve">To compile without using Android Studio, proceed as follows. Instructions assume a Linux environment; adapt as appropriate for Windows and Mac OS </w:t>
-      </w:r>
-      <w:r>
-        <w:rPr>
-          <w:b w:val="false"/>
-          <w:bCs w:val="false"/>
-        </w:rPr>
-        <w:t>X</w:t>
-      </w:r>
-      <w:r>
-        <w:rPr>
-          <w:b w:val="false"/>
-          <w:bCs w:val="false"/>
-        </w:rPr>
-        <w:t xml:space="preserve"> environments.</w:t>
+        <w:t>To compile without using Android Studio, proceed as follows. Instructions assume a Linux environment; adapt as appropriate for Windows and Mac OS X environments.</w:t>
       </w:r>
     </w:p>
     <w:p>
@@ -1032,8 +880,8 @@
       </w:pPr>
       <w:r>
         <w:rPr>
-          <w:b/>
-          <w:bCs/>
+          <w:b w:val="false"/>
+          <w:bCs w:val="false"/>
         </w:rPr>
       </w:r>
     </w:p>
@@ -1052,14 +900,7 @@
           <w:b w:val="false"/>
           <w:bCs w:val="false"/>
         </w:rPr>
-        <w:t xml:space="preserve">1. Download the repository </w:t>
-      </w:r>
-      <w:r>
-        <w:rPr>
-          <w:b w:val="false"/>
-          <w:bCs w:val="false"/>
-        </w:rPr>
-        <w:t>if necessary</w:t>
+        <w:t>1. Download the repository if necessary</w:t>
       </w:r>
     </w:p>
     <w:p>
@@ -1075,7 +916,6 @@
           <w:sz w:val="24"/>
         </w:rPr>
       </w:pPr>
-      <w:bookmarkStart w:id="0" w:name="__DdeLink__31_2646951490"/>
       <w:r>
         <w:rPr>
           <w:rFonts w:ascii="FreeMono" w:hAnsi="FreeMono"/>
@@ -1100,7 +940,7 @@
           <w:sz w:val="24"/>
         </w:rPr>
       </w:pPr>
-      <w:bookmarkStart w:id="1" w:name="__DdeLink__31_2646951490"/>
+      <w:bookmarkStart w:id="0" w:name="__DdeLink__31_2646951490"/>
       <w:r>
         <w:rPr>
           <w:rFonts w:ascii="FreeMono" w:hAnsi="FreeMono"/>
@@ -1111,7 +951,7 @@
         </w:rPr>
         <w:t>git clone https://github.com/aluminiumi/RaiderNAV.git</w:t>
       </w:r>
-      <w:bookmarkEnd w:id="1"/>
+      <w:bookmarkEnd w:id="0"/>
     </w:p>
     <w:p>
       <w:pPr>
@@ -1125,8 +965,8 @@
       </w:pPr>
       <w:r>
         <w:rPr>
-          <w:b/>
-          <w:bCs/>
+          <w:b w:val="false"/>
+          <w:bCs w:val="false"/>
         </w:rPr>
       </w:r>
     </w:p>
@@ -1193,37 +1033,47 @@
           <w:color w:val="000000"/>
           <w:sz w:val="24"/>
         </w:rPr>
-        <w:t>./gradlew assemble</w:t>
-      </w:r>
-      <w:r>
-        <w:rPr>
-          <w:rFonts w:ascii="FreeMono" w:hAnsi="FreeMono"/>
-          <w:b w:val="false"/>
-          <w:bCs w:val="false"/>
+        <w:t>./gradlew assembleRelease</w:t>
+      </w:r>
+    </w:p>
+    <w:p>
+      <w:pPr>
+        <w:pStyle w:val="Normal"/>
+        <w:ind w:left="2127" w:hanging="0"/>
+        <w:rPr>
+          <w:b w:val="false"/>
+          <w:b w:val="false"/>
+          <w:bCs w:val="false"/>
+        </w:rPr>
+      </w:pPr>
+      <w:r>
+        <w:rPr>
+          <w:b w:val="false"/>
+          <w:bCs w:val="false"/>
+        </w:rPr>
+      </w:r>
+    </w:p>
+    <w:p>
+      <w:pPr>
+        <w:pStyle w:val="Normal"/>
+        <w:ind w:left="2127" w:hanging="0"/>
+        <w:rPr>
+          <w:rFonts w:ascii="Liberation Serif" w:hAnsi="Liberation Serif"/>
+          <w:b/>
+          <w:b/>
+          <w:bCs/>
           <w:color w:val="000000"/>
           <w:sz w:val="24"/>
         </w:rPr>
-        <w:t>Release</w:t>
-      </w:r>
-    </w:p>
-    <w:p>
-      <w:pPr>
-        <w:pStyle w:val="Normal"/>
-        <w:ind w:left="2127" w:hanging="0"/>
-        <w:rPr>
-          <w:b w:val="false"/>
-          <w:b w:val="false"/>
-          <w:bCs w:val="false"/>
-        </w:rPr>
-      </w:pPr>
-      <w:r>
-        <w:rPr>
-          <w:rFonts w:ascii="Calibri;Helvetica;sans-serif" w:hAnsi="Calibri;Helvetica;sans-serif"/>
-          <w:b/>
-          <w:bCs/>
+      </w:pPr>
+      <w:r>
+        <w:rPr>
+          <w:b w:val="false"/>
+          <w:bCs w:val="false"/>
           <w:color w:val="000000"/>
           <w:sz w:val="24"/>
         </w:rPr>
+        <w:t xml:space="preserve">Resulting app will be found at: </w:t>
       </w:r>
     </w:p>
     <w:p>
@@ -1241,23 +1091,12 @@
       </w:pPr>
       <w:r>
         <w:rPr>
-          <w:rFonts w:ascii="Liberation Serif" w:hAnsi="Liberation Serif"/>
           <w:b w:val="false"/>
           <w:bCs w:val="false"/>
           <w:color w:val="000000"/>
           <w:sz w:val="24"/>
         </w:rPr>
-        <w:t>Resulting a</w:t>
-      </w:r>
-      <w:r>
-        <w:rPr>
-          <w:rFonts w:ascii="Liberation Serif" w:hAnsi="Liberation Serif"/>
-          <w:b w:val="false"/>
-          <w:bCs w:val="false"/>
-          <w:color w:val="000000"/>
-          <w:sz w:val="24"/>
-        </w:rPr>
-        <w:t xml:space="preserve">pp will be found at: </w:t>
+        <w:t>RaiderNAV/app/build/outputs/apk/release/app-release-unsigned.apk</w:t>
       </w:r>
     </w:p>
     <w:p>
@@ -1265,39 +1104,15 @@
         <w:pStyle w:val="Normal"/>
         <w:ind w:left="2127" w:hanging="0"/>
         <w:rPr>
-          <w:rFonts w:ascii="Liberation Serif" w:hAnsi="Liberation Serif"/>
-          <w:b/>
-          <w:b/>
-          <w:bCs/>
-          <w:color w:val="000000"/>
-          <w:sz w:val="24"/>
-        </w:rPr>
-      </w:pPr>
-      <w:r>
-        <w:rPr>
-          <w:rFonts w:ascii="Liberation Serif" w:hAnsi="Liberation Serif"/>
-          <w:b w:val="false"/>
-          <w:bCs w:val="false"/>
-          <w:color w:val="000000"/>
-          <w:sz w:val="24"/>
-        </w:rPr>
-        <w:t>RaiderNAV/app/build/outputs/apk/release/app-release-unsigned.apk</w:t>
-      </w:r>
-    </w:p>
-    <w:p>
-      <w:pPr>
-        <w:pStyle w:val="Normal"/>
-        <w:ind w:left="2127" w:hanging="0"/>
-        <w:rPr>
-          <w:b w:val="false"/>
-          <w:b w:val="false"/>
-          <w:bCs w:val="false"/>
-        </w:rPr>
-      </w:pPr>
-      <w:r>
-        <w:rPr>
-          <w:b/>
-          <w:bCs/>
+          <w:b w:val="false"/>
+          <w:b w:val="false"/>
+          <w:bCs w:val="false"/>
+        </w:rPr>
+      </w:pPr>
+      <w:r>
+        <w:rPr>
+          <w:b w:val="false"/>
+          <w:bCs w:val="false"/>
         </w:rPr>
       </w:r>
     </w:p>
@@ -1397,14 +1212,7 @@
           <w:b w:val="false"/>
           <w:bCs w:val="false"/>
         </w:rPr>
-        <w:t xml:space="preserve">1. </w:t>
-      </w:r>
-      <w:r>
-        <w:rPr>
-          <w:b w:val="false"/>
-          <w:bCs w:val="false"/>
-        </w:rPr>
-        <w:t>On Android device or emulator, navigate to installed application listing.</w:t>
+        <w:t>1. On Android device or emulator, navigate to installed application listing.</w:t>
       </w:r>
     </w:p>
     <w:p>
@@ -1418,7 +1226,10 @@
         </w:rPr>
       </w:pPr>
       <w:r>
-        <w:rPr/>
+        <w:rPr>
+          <w:b w:val="false"/>
+          <w:bCs w:val="false"/>
+        </w:rPr>
       </w:r>
     </w:p>
     <w:p>
@@ -1517,12 +1328,6 @@
           <w:bCs/>
         </w:rPr>
         <w:tab/>
-      </w:r>
-      <w:r>
-        <w:rPr>
-          <w:b/>
-          <w:bCs/>
-        </w:rPr>
         <w:t>Google Maps API Key</w:t>
       </w:r>
     </w:p>
@@ -1560,21 +1365,7 @@
           <w:b w:val="false"/>
           <w:bCs w:val="false"/>
         </w:rPr>
-        <w:t>Google Maps API requires that application</w:t>
-      </w:r>
-      <w:r>
-        <w:rPr>
-          <w:b w:val="false"/>
-          <w:bCs w:val="false"/>
-        </w:rPr>
-        <w:t>s have unique keys</w:t>
-      </w:r>
-      <w:r>
-        <w:rPr>
-          <w:b w:val="false"/>
-          <w:bCs w:val="false"/>
-        </w:rPr>
-        <w:t xml:space="preserve">. </w:t>
+        <w:t xml:space="preserve">Google Maps API requires that applications have unique keys. </w:t>
       </w:r>
     </w:p>
     <w:p>
@@ -1588,7 +1379,10 @@
         </w:rPr>
       </w:pPr>
       <w:r>
-        <w:rPr/>
+        <w:rPr>
+          <w:b w:val="false"/>
+          <w:bCs w:val="false"/>
+        </w:rPr>
       </w:r>
     </w:p>
     <w:p>
@@ -1643,7 +1437,10 @@
         </w:rPr>
       </w:pPr>
       <w:r>
-        <w:rPr/>
+        <w:rPr>
+          <w:b w:val="false"/>
+          <w:bCs w:val="false"/>
+        </w:rPr>
       </w:r>
     </w:p>
     <w:p>
@@ -1705,7 +1502,10 @@
         </w:rPr>
       </w:pPr>
       <w:r>
-        <w:rPr/>
+        <w:rPr>
+          <w:b w:val="false"/>
+          <w:bCs w:val="false"/>
+        </w:rPr>
       </w:r>
     </w:p>
     <w:p>
@@ -1719,16 +1519,9 @@
           <w:b w:val="false"/>
           <w:bCs w:val="false"/>
         </w:rPr>
-        <w:t>I</w:t>
-      </w:r>
-      <w:r>
-        <w:rPr>
-          <w:b w:val="false"/>
-          <w:bCs w:val="false"/>
-        </w:rPr>
-        <w:t xml:space="preserve">n the event that the key no longer works and must be updated, navigate to </w:t>
-      </w:r>
-      <w:hyperlink r:id="rId4">
+        <w:t xml:space="preserve">In the event that the key no longer works and must be updated, navigate to </w:t>
+      </w:r>
+      <w:hyperlink r:id="rId3">
         <w:r>
           <w:rPr>
             <w:rStyle w:val="InternetLink"/>
@@ -1743,21 +1536,7 @@
           <w:b w:val="false"/>
           <w:bCs w:val="false"/>
         </w:rPr>
-        <w:t xml:space="preserve"> and follow the instructions to create a new </w:t>
-      </w:r>
-      <w:r>
-        <w:rPr>
-          <w:b w:val="false"/>
-          <w:bCs w:val="false"/>
-        </w:rPr>
-        <w:t xml:space="preserve">private keystore and a new </w:t>
-      </w:r>
-      <w:r>
-        <w:rPr>
-          <w:b w:val="false"/>
-          <w:bCs w:val="false"/>
-        </w:rPr>
-        <w:t>key tied to a Google account. Insert the key into the above-listed files.</w:t>
+        <w:t xml:space="preserve"> and follow the instructions to create a new private keystore and a new key tied to a Google account. Insert the key into the above-listed files.</w:t>
       </w:r>
     </w:p>
     <w:sectPr>
@@ -2516,6 +2295,274 @@
       <w:rFonts w:ascii="OpenSymbol" w:hAnsi="OpenSymbol" w:eastAsia="OpenSymbol" w:cs="OpenSymbol"/>
     </w:rPr>
   </w:style>
+  <w:style w:type="character" w:styleId="ListLabel1">
+    <w:name w:val="ListLabel 1"/>
+    <w:qFormat/>
+    <w:rPr>
+      <w:rFonts w:cs="OpenSymbol"/>
+    </w:rPr>
+  </w:style>
+  <w:style w:type="character" w:styleId="ListLabel2">
+    <w:name w:val="ListLabel 2"/>
+    <w:qFormat/>
+    <w:rPr>
+      <w:rFonts w:cs="OpenSymbol"/>
+    </w:rPr>
+  </w:style>
+  <w:style w:type="character" w:styleId="ListLabel3">
+    <w:name w:val="ListLabel 3"/>
+    <w:qFormat/>
+    <w:rPr>
+      <w:rFonts w:cs="OpenSymbol"/>
+    </w:rPr>
+  </w:style>
+  <w:style w:type="character" w:styleId="ListLabel4">
+    <w:name w:val="ListLabel 4"/>
+    <w:qFormat/>
+    <w:rPr>
+      <w:rFonts w:cs="OpenSymbol"/>
+    </w:rPr>
+  </w:style>
+  <w:style w:type="character" w:styleId="ListLabel5">
+    <w:name w:val="ListLabel 5"/>
+    <w:qFormat/>
+    <w:rPr>
+      <w:rFonts w:cs="OpenSymbol"/>
+    </w:rPr>
+  </w:style>
+  <w:style w:type="character" w:styleId="ListLabel6">
+    <w:name w:val="ListLabel 6"/>
+    <w:qFormat/>
+    <w:rPr>
+      <w:rFonts w:cs="OpenSymbol"/>
+    </w:rPr>
+  </w:style>
+  <w:style w:type="character" w:styleId="ListLabel7">
+    <w:name w:val="ListLabel 7"/>
+    <w:qFormat/>
+    <w:rPr>
+      <w:rFonts w:cs="OpenSymbol"/>
+    </w:rPr>
+  </w:style>
+  <w:style w:type="character" w:styleId="ListLabel8">
+    <w:name w:val="ListLabel 8"/>
+    <w:qFormat/>
+    <w:rPr>
+      <w:rFonts w:cs="OpenSymbol"/>
+    </w:rPr>
+  </w:style>
+  <w:style w:type="character" w:styleId="ListLabel9">
+    <w:name w:val="ListLabel 9"/>
+    <w:qFormat/>
+    <w:rPr>
+      <w:rFonts w:cs="OpenSymbol"/>
+    </w:rPr>
+  </w:style>
+  <w:style w:type="character" w:styleId="ListLabel10">
+    <w:name w:val="ListLabel 10"/>
+    <w:qFormat/>
+    <w:rPr>
+      <w:rFonts w:cs="OpenSymbol"/>
+    </w:rPr>
+  </w:style>
+  <w:style w:type="character" w:styleId="ListLabel11">
+    <w:name w:val="ListLabel 11"/>
+    <w:qFormat/>
+    <w:rPr>
+      <w:rFonts w:cs="OpenSymbol"/>
+    </w:rPr>
+  </w:style>
+  <w:style w:type="character" w:styleId="ListLabel12">
+    <w:name w:val="ListLabel 12"/>
+    <w:qFormat/>
+    <w:rPr>
+      <w:rFonts w:cs="OpenSymbol"/>
+    </w:rPr>
+  </w:style>
+  <w:style w:type="character" w:styleId="ListLabel13">
+    <w:name w:val="ListLabel 13"/>
+    <w:qFormat/>
+    <w:rPr>
+      <w:rFonts w:cs="OpenSymbol"/>
+    </w:rPr>
+  </w:style>
+  <w:style w:type="character" w:styleId="ListLabel14">
+    <w:name w:val="ListLabel 14"/>
+    <w:qFormat/>
+    <w:rPr>
+      <w:rFonts w:cs="OpenSymbol"/>
+    </w:rPr>
+  </w:style>
+  <w:style w:type="character" w:styleId="ListLabel15">
+    <w:name w:val="ListLabel 15"/>
+    <w:qFormat/>
+    <w:rPr>
+      <w:rFonts w:cs="OpenSymbol"/>
+    </w:rPr>
+  </w:style>
+  <w:style w:type="character" w:styleId="ListLabel16">
+    <w:name w:val="ListLabel 16"/>
+    <w:qFormat/>
+    <w:rPr>
+      <w:rFonts w:cs="OpenSymbol"/>
+    </w:rPr>
+  </w:style>
+  <w:style w:type="character" w:styleId="ListLabel17">
+    <w:name w:val="ListLabel 17"/>
+    <w:qFormat/>
+    <w:rPr>
+      <w:rFonts w:cs="OpenSymbol"/>
+    </w:rPr>
+  </w:style>
+  <w:style w:type="character" w:styleId="ListLabel18">
+    <w:name w:val="ListLabel 18"/>
+    <w:qFormat/>
+    <w:rPr>
+      <w:rFonts w:cs="OpenSymbol"/>
+    </w:rPr>
+  </w:style>
+  <w:style w:type="character" w:styleId="ListLabel19">
+    <w:name w:val="ListLabel 19"/>
+    <w:qFormat/>
+    <w:rPr>
+      <w:rFonts w:cs="OpenSymbol"/>
+    </w:rPr>
+  </w:style>
+  <w:style w:type="character" w:styleId="ListLabel20">
+    <w:name w:val="ListLabel 20"/>
+    <w:qFormat/>
+    <w:rPr>
+      <w:rFonts w:cs="OpenSymbol"/>
+    </w:rPr>
+  </w:style>
+  <w:style w:type="character" w:styleId="ListLabel21">
+    <w:name w:val="ListLabel 21"/>
+    <w:qFormat/>
+    <w:rPr>
+      <w:rFonts w:cs="OpenSymbol"/>
+    </w:rPr>
+  </w:style>
+  <w:style w:type="character" w:styleId="ListLabel22">
+    <w:name w:val="ListLabel 22"/>
+    <w:qFormat/>
+    <w:rPr>
+      <w:rFonts w:cs="OpenSymbol"/>
+    </w:rPr>
+  </w:style>
+  <w:style w:type="character" w:styleId="ListLabel23">
+    <w:name w:val="ListLabel 23"/>
+    <w:qFormat/>
+    <w:rPr>
+      <w:rFonts w:cs="OpenSymbol"/>
+    </w:rPr>
+  </w:style>
+  <w:style w:type="character" w:styleId="ListLabel24">
+    <w:name w:val="ListLabel 24"/>
+    <w:qFormat/>
+    <w:rPr>
+      <w:rFonts w:cs="OpenSymbol"/>
+    </w:rPr>
+  </w:style>
+  <w:style w:type="character" w:styleId="ListLabel25">
+    <w:name w:val="ListLabel 25"/>
+    <w:qFormat/>
+    <w:rPr>
+      <w:rFonts w:cs="OpenSymbol"/>
+    </w:rPr>
+  </w:style>
+  <w:style w:type="character" w:styleId="ListLabel26">
+    <w:name w:val="ListLabel 26"/>
+    <w:qFormat/>
+    <w:rPr>
+      <w:rFonts w:cs="OpenSymbol"/>
+    </w:rPr>
+  </w:style>
+  <w:style w:type="character" w:styleId="ListLabel27">
+    <w:name w:val="ListLabel 27"/>
+    <w:qFormat/>
+    <w:rPr>
+      <w:rFonts w:cs="OpenSymbol"/>
+    </w:rPr>
+  </w:style>
+  <w:style w:type="character" w:styleId="ListLabel28">
+    <w:name w:val="ListLabel 28"/>
+    <w:qFormat/>
+    <w:rPr>
+      <w:rFonts w:cs="OpenSymbol"/>
+    </w:rPr>
+  </w:style>
+  <w:style w:type="character" w:styleId="ListLabel29">
+    <w:name w:val="ListLabel 29"/>
+    <w:qFormat/>
+    <w:rPr>
+      <w:rFonts w:cs="OpenSymbol"/>
+    </w:rPr>
+  </w:style>
+  <w:style w:type="character" w:styleId="ListLabel30">
+    <w:name w:val="ListLabel 30"/>
+    <w:qFormat/>
+    <w:rPr>
+      <w:rFonts w:cs="OpenSymbol"/>
+    </w:rPr>
+  </w:style>
+  <w:style w:type="character" w:styleId="ListLabel31">
+    <w:name w:val="ListLabel 31"/>
+    <w:qFormat/>
+    <w:rPr>
+      <w:rFonts w:cs="OpenSymbol"/>
+    </w:rPr>
+  </w:style>
+  <w:style w:type="character" w:styleId="ListLabel32">
+    <w:name w:val="ListLabel 32"/>
+    <w:qFormat/>
+    <w:rPr>
+      <w:rFonts w:cs="OpenSymbol"/>
+    </w:rPr>
+  </w:style>
+  <w:style w:type="character" w:styleId="ListLabel33">
+    <w:name w:val="ListLabel 33"/>
+    <w:qFormat/>
+    <w:rPr>
+      <w:rFonts w:cs="OpenSymbol"/>
+    </w:rPr>
+  </w:style>
+  <w:style w:type="character" w:styleId="ListLabel34">
+    <w:name w:val="ListLabel 34"/>
+    <w:qFormat/>
+    <w:rPr>
+      <w:rFonts w:cs="OpenSymbol"/>
+    </w:rPr>
+  </w:style>
+  <w:style w:type="character" w:styleId="ListLabel35">
+    <w:name w:val="ListLabel 35"/>
+    <w:qFormat/>
+    <w:rPr>
+      <w:rFonts w:cs="OpenSymbol"/>
+    </w:rPr>
+  </w:style>
+  <w:style w:type="character" w:styleId="ListLabel36">
+    <w:name w:val="ListLabel 36"/>
+    <w:qFormat/>
+    <w:rPr>
+      <w:rFonts w:cs="OpenSymbol"/>
+    </w:rPr>
+  </w:style>
+  <w:style w:type="character" w:styleId="ListLabel37">
+    <w:name w:val="ListLabel 37"/>
+    <w:qFormat/>
+    <w:rPr>
+      <w:b w:val="false"/>
+      <w:bCs w:val="false"/>
+    </w:rPr>
+  </w:style>
+  <w:style w:type="character" w:styleId="ListLabel38">
+    <w:name w:val="ListLabel 38"/>
+    <w:qFormat/>
+    <w:rPr>
+      <w:b w:val="false"/>
+      <w:bCs w:val="false"/>
+    </w:rPr>
+  </w:style>
   <w:style w:type="paragraph" w:styleId="Heading">
     <w:name w:val="Heading"/>
     <w:basedOn w:val="Normal"/>

</xml_diff>